<commit_message>
minor typo fixes with markdowns
</commit_message>
<xml_diff>
--- a/Battle of the Neighbourhood Toronto/The Battle of the Neighborhoods (Week 2) Report.docx
+++ b/Battle of the Neighbourhood Toronto/The Battle of the Neighborhoods (Week 2) Report.docx
@@ -1486,8 +1486,6 @@
               <w:fldChar w:fldCharType="end"/>
             </w:r>
           </w:hyperlink>
-          <w:bookmarkStart w:id="0" w:name="_GoBack"/>
-          <w:bookmarkEnd w:id="0"/>
         </w:p>
         <w:p>
           <w:pPr>
@@ -1808,7 +1806,7 @@
       <w:pPr>
         <w:pStyle w:val="Heading1"/>
       </w:pPr>
-      <w:bookmarkStart w:id="1" w:name="_Toc17550010"/>
+      <w:bookmarkStart w:id="0" w:name="_Toc17550010"/>
       <w:r>
         <w:lastRenderedPageBreak/>
         <w:t xml:space="preserve">1.0 </w:t>
@@ -1816,21 +1814,21 @@
       <w:r>
         <w:t>Introduction</w:t>
       </w:r>
+      <w:bookmarkEnd w:id="0"/>
+    </w:p>
+    <w:p/>
+    <w:p>
+      <w:pPr>
+        <w:pStyle w:val="Heading2"/>
+      </w:pPr>
+      <w:bookmarkStart w:id="1" w:name="_Toc17550011"/>
+      <w:r>
+        <w:t xml:space="preserve">1.1 </w:t>
+      </w:r>
+      <w:r>
+        <w:t>Business Problem</w:t>
+      </w:r>
       <w:bookmarkEnd w:id="1"/>
-    </w:p>
-    <w:p/>
-    <w:p>
-      <w:pPr>
-        <w:pStyle w:val="Heading2"/>
-      </w:pPr>
-      <w:bookmarkStart w:id="2" w:name="_Toc17550011"/>
-      <w:r>
-        <w:t xml:space="preserve">1.1 </w:t>
-      </w:r>
-      <w:r>
-        <w:t>Business Problem</w:t>
-      </w:r>
-      <w:bookmarkEnd w:id="2"/>
     </w:p>
     <w:p/>
     <w:p>
@@ -1972,14 +1970,7 @@
         <w:t>Low crime rate for owners and investors</w:t>
       </w:r>
     </w:p>
-    <w:p>
-      <w:pPr>
-        <w:numPr>
-          <w:ilvl w:val="0"/>
-          <w:numId w:val="1"/>
-        </w:numPr>
-      </w:pPr>
-    </w:p>
+    <w:p/>
     <w:p>
       <w:r>
         <w:t xml:space="preserve">The following weighting will be used to calculate weighted score for each neighbourhood for each </w:t>
@@ -3044,14 +3035,14 @@
       <w:pPr>
         <w:pStyle w:val="Heading2"/>
       </w:pPr>
-      <w:bookmarkStart w:id="3" w:name="_Toc17550012"/>
+      <w:bookmarkStart w:id="2" w:name="_Toc17550012"/>
       <w:r>
         <w:t xml:space="preserve">1.2 </w:t>
       </w:r>
       <w:r>
         <w:t>Target Audience</w:t>
       </w:r>
-      <w:bookmarkEnd w:id="3"/>
+      <w:bookmarkEnd w:id="2"/>
       <w:r>
         <w:t> </w:t>
       </w:r>
@@ -3097,40 +3088,40 @@
       <w:pPr>
         <w:pStyle w:val="Heading1"/>
       </w:pPr>
-      <w:bookmarkStart w:id="4" w:name="_Toc17550013"/>
+      <w:bookmarkStart w:id="3" w:name="_Toc17550013"/>
       <w:r>
         <w:lastRenderedPageBreak/>
         <w:t>2.0 Data</w:t>
       </w:r>
+      <w:bookmarkEnd w:id="3"/>
+    </w:p>
+    <w:p/>
+    <w:p>
+      <w:r>
+        <w:t>Most of the data to be used to determine the best neighbourhood to open a Ramen Restaurant will be obtained from Toronto Open Data project:</w:t>
+      </w:r>
+    </w:p>
+    <w:p>
+      <w:r>
+        <w:t>The following particular datasets will be utilized in the project</w:t>
+      </w:r>
+      <w:r>
+        <w:t>.</w:t>
+      </w:r>
+    </w:p>
+    <w:p/>
+    <w:p>
+      <w:pPr>
+        <w:pStyle w:val="Heading2"/>
+      </w:pPr>
+      <w:bookmarkStart w:id="4" w:name="_Toc17550014"/>
+      <w:r>
+        <w:t xml:space="preserve">2.1 </w:t>
+      </w:r>
+      <w:r>
+        <w:t>Neighbourhood Profiles</w:t>
+      </w:r>
       <w:bookmarkEnd w:id="4"/>
-    </w:p>
-    <w:p/>
-    <w:p>
-      <w:r>
-        <w:t>Most of the data to be used to determine the best neighbourhood to open a Ramen Restaurant will be obtained from Toronto Open Data project:</w:t>
-      </w:r>
-    </w:p>
-    <w:p>
-      <w:r>
-        <w:t>The following particular datasets will be utilized in the project</w:t>
-      </w:r>
-      <w:r>
-        <w:t>.</w:t>
-      </w:r>
-    </w:p>
-    <w:p/>
-    <w:p>
-      <w:pPr>
-        <w:pStyle w:val="Heading2"/>
-      </w:pPr>
-      <w:bookmarkStart w:id="5" w:name="_Toc17550014"/>
-      <w:r>
-        <w:t xml:space="preserve">2.1 </w:t>
-      </w:r>
-      <w:r>
-        <w:t>Neighbourhood Profiles</w:t>
-      </w:r>
-      <w:bookmarkEnd w:id="5"/>
     </w:p>
     <w:p>
       <w:hyperlink r:id="rId12" w:history="1">
@@ -3280,7 +3271,12 @@
         </w:numPr>
       </w:pPr>
       <w:r>
-        <w:t>Total - Employment income groups in 2015 for the population aged 15 years and over in private households - 100% data</w:t>
+        <w:t>Total - Employment income groups in 20</w:t>
+      </w:r>
+      <w:bookmarkStart w:id="5" w:name="_GoBack"/>
+      <w:bookmarkEnd w:id="5"/>
+      <w:r>
+        <w:t>15 for the population aged 15 years and over in private households - 100% data</w:t>
       </w:r>
     </w:p>
     <w:p>
@@ -3291,16 +3287,115 @@
         </w:numPr>
       </w:pPr>
       <w:r>
-        <w:t>Under 5,000(</w:t>
-      </w:r>
-      <w:r>
-        <w:rPr>
-          <w:rFonts w:ascii="Cambria Math" w:hAnsi="Cambria Math" w:cs="Cambria Math"/>
-        </w:rPr>
-        <w:t>𝑖𝑛𝑐𝑙𝑢𝑑𝑖𝑛𝑔𝑙𝑜𝑠𝑠</w:t>
-      </w:r>
-      <w:r>
-        <w:t>),5,000(includingloss),5,000 to 9,999,9,999,10,000 to 19,999,19,999,20,000 to 29,999,29,999,30,000 to 39,999,39,999,40,000 to 49,999,49,999,50,000 to 59,999,59,999,60,000 to 69,999,69,999,70,000 to 79,999,79,999,80,000 and over</w:t>
+        <w:t>Under </w:t>
+      </w:r>
+      <w:r>
+        <w:t>$</w:t>
+      </w:r>
+      <w:r>
+        <w:t>5,000(including</w:t>
+      </w:r>
+      <w:r>
+        <w:t xml:space="preserve"> </w:t>
+      </w:r>
+      <w:r>
+        <w:t>loss),</w:t>
+      </w:r>
+      <w:r>
+        <w:t xml:space="preserve"> $</w:t>
+      </w:r>
+      <w:r>
+        <w:t>5,000 to 9,999,</w:t>
+      </w:r>
+      <w:r>
+        <w:t xml:space="preserve"> $</w:t>
+      </w:r>
+      <w:r>
+        <w:t>10,000 to </w:t>
+      </w:r>
+      <w:r>
+        <w:t>$</w:t>
+      </w:r>
+      <w:r>
+        <w:t>19,999,</w:t>
+      </w:r>
+      <w:r>
+        <w:t xml:space="preserve"> $</w:t>
+      </w:r>
+      <w:r>
+        <w:t>20,000 to </w:t>
+      </w:r>
+      <w:r>
+        <w:t>$</w:t>
+      </w:r>
+      <w:r>
+        <w:t>29,999,</w:t>
+      </w:r>
+      <w:r>
+        <w:t xml:space="preserve"> $</w:t>
+      </w:r>
+      <w:r>
+        <w:t>30,000 to </w:t>
+      </w:r>
+      <w:r>
+        <w:t>$</w:t>
+      </w:r>
+      <w:r>
+        <w:t>39,999,</w:t>
+      </w:r>
+      <w:r>
+        <w:t xml:space="preserve"> $</w:t>
+      </w:r>
+      <w:r>
+        <w:t>40,000 to </w:t>
+      </w:r>
+      <w:r>
+        <w:t>$</w:t>
+      </w:r>
+      <w:r>
+        <w:t>49,999,</w:t>
+      </w:r>
+      <w:r>
+        <w:t xml:space="preserve"> $</w:t>
+      </w:r>
+      <w:r>
+        <w:t>50,000 to </w:t>
+      </w:r>
+      <w:r>
+        <w:t>$</w:t>
+      </w:r>
+      <w:r>
+        <w:t>59,999,</w:t>
+      </w:r>
+      <w:r>
+        <w:t xml:space="preserve"> $</w:t>
+      </w:r>
+      <w:r>
+        <w:t>60,000 to </w:t>
+      </w:r>
+      <w:r>
+        <w:t>$</w:t>
+      </w:r>
+      <w:r>
+        <w:t>69,999,</w:t>
+      </w:r>
+      <w:r>
+        <w:t xml:space="preserve"> $</w:t>
+      </w:r>
+      <w:r>
+        <w:t>70,000 to </w:t>
+      </w:r>
+      <w:r>
+        <w:t>$</w:t>
+      </w:r>
+      <w:r>
+        <w:t>79,999,</w:t>
+      </w:r>
+      <w:r>
+        <w:t xml:space="preserve"> $</w:t>
+      </w:r>
+      <w:r>
+        <w:t>80,000 and over</w:t>
       </w:r>
     </w:p>
     <w:p>
@@ -3361,7 +3456,6 @@
     </w:p>
     <w:p>
       <w:r>
-        <w:lastRenderedPageBreak/>
         <w:t>The percentage is calculated by tabulating the total of each subcategory and dividing by the total respondents. </w:t>
       </w:r>
     </w:p>
@@ -3609,11 +3703,7 @@
     </w:p>
     <w:p>
       <w:r>
-        <w:t xml:space="preserve">Foursquare API is used to collect data on close by venues within a specific radius of a given geographic coordinate. For the purpose of this project we are only looking at food related venues, by pass ‘food’ to the parameter ‘Section’ in the Get Venue Recommendations API call. </w:t>
-      </w:r>
-      <w:r>
-        <w:lastRenderedPageBreak/>
-        <w:t>(</w:t>
+        <w:t>Foursquare API is used to collect data on close by venues within a specific radius of a given geographic coordinate. For the purpose of this project we are only looking at food related venues, by pass ‘food’ to the parameter ‘Section’ in the Get Venue Recommendations API call. (</w:t>
       </w:r>
       <w:hyperlink r:id="rId17" w:tgtFrame="_blank" w:history="1">
         <w:r>
@@ -3646,6 +3736,7 @@
           <w:bCs/>
           <w:noProof/>
         </w:rPr>
+        <w:lastRenderedPageBreak/>
         <w:drawing>
           <wp:inline distT="0" distB="0" distL="0" distR="0" wp14:anchorId="35D16D97" wp14:editId="579DAFA6">
             <wp:extent cx="4364500" cy="3657600"/>
@@ -3820,7 +3911,6 @@
           <w:bCs/>
           <w:noProof/>
         </w:rPr>
-        <w:lastRenderedPageBreak/>
         <w:drawing>
           <wp:inline distT="0" distB="0" distL="0" distR="0" wp14:anchorId="29F50357" wp14:editId="61A034A7">
             <wp:extent cx="5943600" cy="1836420"/>
@@ -3904,6 +3994,7 @@
       </w:pPr>
       <w:bookmarkStart w:id="8" w:name="_Toc17550017"/>
       <w:r>
+        <w:lastRenderedPageBreak/>
         <w:t xml:space="preserve">2.4 </w:t>
       </w:r>
       <w:r>
@@ -8114,6 +8205,33 @@
     <w:uiPriority w:val="99"/>
     <w:rsid w:val="007A3032"/>
   </w:style>
+  <w:style w:type="paragraph" w:styleId="BalloonText">
+    <w:name w:val="Balloon Text"/>
+    <w:basedOn w:val="Normal"/>
+    <w:link w:val="BalloonTextChar"/>
+    <w:uiPriority w:val="99"/>
+    <w:semiHidden/>
+    <w:unhideWhenUsed/>
+    <w:rsid w:val="00E21740"/>
+    <w:rPr>
+      <w:rFonts w:ascii="Times New Roman" w:hAnsi="Times New Roman" w:cs="Times New Roman"/>
+      <w:sz w:val="18"/>
+      <w:szCs w:val="18"/>
+    </w:rPr>
+  </w:style>
+  <w:style w:type="character" w:customStyle="1" w:styleId="BalloonTextChar">
+    <w:name w:val="Balloon Text Char"/>
+    <w:basedOn w:val="DefaultParagraphFont"/>
+    <w:link w:val="BalloonText"/>
+    <w:uiPriority w:val="99"/>
+    <w:semiHidden/>
+    <w:rsid w:val="00E21740"/>
+    <w:rPr>
+      <w:rFonts w:ascii="Times New Roman" w:hAnsi="Times New Roman" w:cs="Times New Roman"/>
+      <w:sz w:val="18"/>
+      <w:szCs w:val="18"/>
+    </w:rPr>
+  </w:style>
 </w:styles>
 </file>
 
@@ -8417,7 +8535,7 @@
 </file>
 
 <file path=customXml/itemProps1.xml><?xml version="1.0" encoding="utf-8"?>
-<ds:datastoreItem xmlns:ds="http://schemas.openxmlformats.org/officeDocument/2006/customXml" ds:itemID="{EC74B81B-76D3-214A-B9AC-586FAF8F031A}">
+<ds:datastoreItem xmlns:ds="http://schemas.openxmlformats.org/officeDocument/2006/customXml" ds:itemID="{5EC93EE9-5FD5-DF40-9943-DE1A4A1C5FED}">
   <ds:schemaRefs>
     <ds:schemaRef ds:uri="http://schemas.openxmlformats.org/officeDocument/2006/bibliography"/>
   </ds:schemaRefs>

</xml_diff>